<commit_message>
updated network file shel scripts
</commit_message>
<xml_diff>
--- a/Bash/Bash Network Tasks Automation.docx
+++ b/Bash/Bash Network Tasks Automation.docx
@@ -42,13 +42,7 @@
       </w:r>
       <w:proofErr w:type="gramEnd"/>
       <w:r>
-        <w:t>255}</w:t>
-      </w:r>
-      <w:r>
-        <w:t xml:space="preserve">; </w:t>
-      </w:r>
-      <w:r>
-        <w:t>do</w:t>
+        <w:t>255}; do</w:t>
       </w:r>
     </w:p>
     <w:p>
@@ -269,6 +263,1573 @@
       </w:pPr>
       <w:r>
         <w:t>If the ping fails, it prints "Server 23.227.36.x is unreachable."</w:t>
+      </w:r>
+    </w:p>
+    <w:p>
+      <w:pPr>
+        <w:pBdr>
+          <w:top w:val="double" w:sz="6" w:space="1" w:color="auto"/>
+          <w:bottom w:val="double" w:sz="6" w:space="1" w:color="auto"/>
+        </w:pBdr>
+      </w:pPr>
+    </w:p>
+    <w:p>
+      <w:r>
+        <w:t>Multiple IPs</w:t>
+      </w:r>
+    </w:p>
+    <w:p>
+      <w:proofErr w:type="gramStart"/>
+      <w:r>
+        <w:t>#!/</w:t>
+      </w:r>
+      <w:proofErr w:type="gramEnd"/>
+      <w:r>
+        <w:t>bin/bash</w:t>
+      </w:r>
+    </w:p>
+    <w:p>
+      <w:r>
+        <w:t>IPLIST="</w:t>
+      </w:r>
+      <w:proofErr w:type="spellStart"/>
+      <w:r>
+        <w:t>path_to_the_Ip_list_file</w:t>
+      </w:r>
+      <w:proofErr w:type="spellEnd"/>
+      <w:r>
+        <w:t>"</w:t>
+      </w:r>
+    </w:p>
+    <w:p>
+      <w:r>
+        <w:t xml:space="preserve">for </w:t>
+      </w:r>
+      <w:proofErr w:type="spellStart"/>
+      <w:r>
+        <w:t>ip</w:t>
+      </w:r>
+      <w:proofErr w:type="spellEnd"/>
+      <w:r>
+        <w:t xml:space="preserve"> in $(cat $IPLIST)</w:t>
+      </w:r>
+      <w:r>
+        <w:t xml:space="preserve">; </w:t>
+      </w:r>
+      <w:r>
+        <w:t>do</w:t>
+      </w:r>
+    </w:p>
+    <w:p>
+      <w:r>
+        <w:t xml:space="preserve">   ping -c1 $</w:t>
+      </w:r>
+      <w:proofErr w:type="spellStart"/>
+      <w:r>
+        <w:t>ip</w:t>
+      </w:r>
+      <w:proofErr w:type="spellEnd"/>
+      <w:r>
+        <w:t xml:space="preserve"> &amp;&gt; /dev/null</w:t>
+      </w:r>
+    </w:p>
+    <w:p>
+      <w:r>
+        <w:lastRenderedPageBreak/>
+        <w:t xml:space="preserve">   </w:t>
+      </w:r>
+      <w:r>
+        <w:tab/>
+        <w:t xml:space="preserve"> </w:t>
+      </w:r>
+      <w:r>
+        <w:t xml:space="preserve">if [ $? -eq </w:t>
+      </w:r>
+      <w:proofErr w:type="gramStart"/>
+      <w:r>
+        <w:t xml:space="preserve">0 </w:t>
+      </w:r>
+      <w:r>
+        <w:t>]</w:t>
+      </w:r>
+      <w:proofErr w:type="gramEnd"/>
+      <w:r>
+        <w:t xml:space="preserve">; </w:t>
+      </w:r>
+      <w:r>
+        <w:t>then</w:t>
+      </w:r>
+    </w:p>
+    <w:p>
+      <w:r>
+        <w:t xml:space="preserve">   </w:t>
+      </w:r>
+      <w:r>
+        <w:tab/>
+      </w:r>
+      <w:r>
+        <w:tab/>
+      </w:r>
+      <w:r>
+        <w:t>echo $</w:t>
+      </w:r>
+      <w:proofErr w:type="spellStart"/>
+      <w:r>
+        <w:t>ip</w:t>
+      </w:r>
+      <w:proofErr w:type="spellEnd"/>
+      <w:r>
+        <w:t xml:space="preserve"> ping passed</w:t>
+      </w:r>
+    </w:p>
+    <w:p>
+      <w:r>
+        <w:t xml:space="preserve">  </w:t>
+      </w:r>
+      <w:r>
+        <w:tab/>
+      </w:r>
+      <w:r>
+        <w:t>else</w:t>
+      </w:r>
+    </w:p>
+    <w:p>
+      <w:r>
+        <w:t xml:space="preserve">  </w:t>
+      </w:r>
+      <w:r>
+        <w:tab/>
+      </w:r>
+      <w:r>
+        <w:tab/>
+      </w:r>
+      <w:r>
+        <w:t>echo $</w:t>
+      </w:r>
+      <w:proofErr w:type="spellStart"/>
+      <w:r>
+        <w:t>ip</w:t>
+      </w:r>
+      <w:proofErr w:type="spellEnd"/>
+      <w:r>
+        <w:t xml:space="preserve"> ping failed</w:t>
+      </w:r>
+    </w:p>
+    <w:p>
+      <w:r>
+        <w:t xml:space="preserve"> </w:t>
+      </w:r>
+      <w:r>
+        <w:tab/>
+      </w:r>
+      <w:r>
+        <w:t>fi</w:t>
+      </w:r>
+    </w:p>
+    <w:p>
+      <w:r>
+        <w:t>done</w:t>
+      </w:r>
+    </w:p>
+    <w:p>
+      <w:proofErr w:type="spellStart"/>
+      <w:r>
+        <w:t>Тук</w:t>
+      </w:r>
+      <w:proofErr w:type="spellEnd"/>
+      <w:r>
+        <w:t xml:space="preserve"> </w:t>
+      </w:r>
+      <w:proofErr w:type="spellStart"/>
+      <w:r>
+        <w:t>скриптът</w:t>
+      </w:r>
+      <w:proofErr w:type="spellEnd"/>
+      <w:r>
+        <w:t xml:space="preserve"> </w:t>
+      </w:r>
+      <w:proofErr w:type="spellStart"/>
+      <w:r>
+        <w:t>използва</w:t>
+      </w:r>
+      <w:proofErr w:type="spellEnd"/>
+      <w:r>
+        <w:t xml:space="preserve"> </w:t>
+      </w:r>
+      <w:proofErr w:type="spellStart"/>
+      <w:r>
+        <w:t>командата</w:t>
+      </w:r>
+      <w:proofErr w:type="spellEnd"/>
+      <w:r>
+        <w:t xml:space="preserve"> </w:t>
+      </w:r>
+      <w:r>
+        <w:rPr>
+          <w:rStyle w:val="HTMLCode"/>
+          <w:rFonts w:eastAsiaTheme="majorEastAsia"/>
+        </w:rPr>
+        <w:t>ping</w:t>
+      </w:r>
+      <w:r>
+        <w:t xml:space="preserve"> </w:t>
+      </w:r>
+      <w:proofErr w:type="spellStart"/>
+      <w:r>
+        <w:t>за</w:t>
+      </w:r>
+      <w:proofErr w:type="spellEnd"/>
+      <w:r>
+        <w:t xml:space="preserve"> </w:t>
+      </w:r>
+      <w:proofErr w:type="spellStart"/>
+      <w:r>
+        <w:t>проверка</w:t>
+      </w:r>
+      <w:proofErr w:type="spellEnd"/>
+      <w:r>
+        <w:t xml:space="preserve"> </w:t>
+      </w:r>
+      <w:proofErr w:type="spellStart"/>
+      <w:r>
+        <w:t>дали</w:t>
+      </w:r>
+      <w:proofErr w:type="spellEnd"/>
+      <w:r>
+        <w:t xml:space="preserve"> </w:t>
+      </w:r>
+      <w:proofErr w:type="spellStart"/>
+      <w:r>
+        <w:t>определен</w:t>
+      </w:r>
+      <w:proofErr w:type="spellEnd"/>
+      <w:r>
+        <w:t xml:space="preserve"> </w:t>
+      </w:r>
+      <w:proofErr w:type="spellStart"/>
+      <w:r>
+        <w:t>уебсайт</w:t>
+      </w:r>
+      <w:proofErr w:type="spellEnd"/>
+      <w:r>
+        <w:t xml:space="preserve"> е </w:t>
+      </w:r>
+      <w:proofErr w:type="spellStart"/>
+      <w:r>
+        <w:t>достъпен</w:t>
+      </w:r>
+      <w:proofErr w:type="spellEnd"/>
+      <w:r>
+        <w:t xml:space="preserve">. </w:t>
+      </w:r>
+      <w:proofErr w:type="spellStart"/>
+      <w:r>
+        <w:t>Специалната</w:t>
+      </w:r>
+      <w:proofErr w:type="spellEnd"/>
+      <w:r>
+        <w:t xml:space="preserve"> </w:t>
+      </w:r>
+      <w:proofErr w:type="spellStart"/>
+      <w:r>
+        <w:t>променлива</w:t>
+      </w:r>
+      <w:proofErr w:type="spellEnd"/>
+      <w:r>
+        <w:t xml:space="preserve"> </w:t>
+      </w:r>
+      <w:r>
+        <w:rPr>
+          <w:rStyle w:val="HTMLCode"/>
+          <w:rFonts w:eastAsiaTheme="majorEastAsia"/>
+        </w:rPr>
+        <w:t>$?</w:t>
+      </w:r>
+      <w:r>
+        <w:t xml:space="preserve"> </w:t>
+      </w:r>
+      <w:proofErr w:type="spellStart"/>
+      <w:r>
+        <w:t>съдържа</w:t>
+      </w:r>
+      <w:proofErr w:type="spellEnd"/>
+      <w:r>
+        <w:t xml:space="preserve"> </w:t>
+      </w:r>
+      <w:proofErr w:type="spellStart"/>
+      <w:r>
+        <w:t>статус</w:t>
+      </w:r>
+      <w:proofErr w:type="spellEnd"/>
+      <w:r>
+        <w:t xml:space="preserve"> </w:t>
+      </w:r>
+      <w:proofErr w:type="spellStart"/>
+      <w:r>
+        <w:t>кода</w:t>
+      </w:r>
+      <w:proofErr w:type="spellEnd"/>
+      <w:r>
+        <w:t xml:space="preserve"> </w:t>
+      </w:r>
+      <w:proofErr w:type="spellStart"/>
+      <w:r>
+        <w:t>на</w:t>
+      </w:r>
+      <w:proofErr w:type="spellEnd"/>
+      <w:r>
+        <w:t xml:space="preserve"> </w:t>
+      </w:r>
+      <w:proofErr w:type="spellStart"/>
+      <w:r>
+        <w:t>последната</w:t>
+      </w:r>
+      <w:proofErr w:type="spellEnd"/>
+      <w:r>
+        <w:t xml:space="preserve"> </w:t>
+      </w:r>
+      <w:proofErr w:type="spellStart"/>
+      <w:r>
+        <w:t>изпълнена</w:t>
+      </w:r>
+      <w:proofErr w:type="spellEnd"/>
+      <w:r>
+        <w:t xml:space="preserve"> </w:t>
+      </w:r>
+      <w:proofErr w:type="spellStart"/>
+      <w:r>
+        <w:t>команда</w:t>
+      </w:r>
+      <w:proofErr w:type="spellEnd"/>
+      <w:r>
+        <w:t xml:space="preserve">, </w:t>
+      </w:r>
+      <w:proofErr w:type="spellStart"/>
+      <w:r>
+        <w:t>който</w:t>
+      </w:r>
+      <w:proofErr w:type="spellEnd"/>
+      <w:r>
+        <w:t xml:space="preserve"> </w:t>
+      </w:r>
+      <w:proofErr w:type="spellStart"/>
+      <w:r>
+        <w:t>се</w:t>
+      </w:r>
+      <w:proofErr w:type="spellEnd"/>
+      <w:r>
+        <w:t xml:space="preserve"> </w:t>
+      </w:r>
+      <w:proofErr w:type="spellStart"/>
+      <w:r>
+        <w:t>използва</w:t>
+      </w:r>
+      <w:proofErr w:type="spellEnd"/>
+      <w:r>
+        <w:t xml:space="preserve"> </w:t>
+      </w:r>
+      <w:proofErr w:type="spellStart"/>
+      <w:r>
+        <w:t>за</w:t>
+      </w:r>
+      <w:proofErr w:type="spellEnd"/>
+      <w:r>
+        <w:t xml:space="preserve"> </w:t>
+      </w:r>
+      <w:proofErr w:type="spellStart"/>
+      <w:r>
+        <w:t>проверка</w:t>
+      </w:r>
+      <w:proofErr w:type="spellEnd"/>
+      <w:r>
+        <w:t xml:space="preserve"> </w:t>
+      </w:r>
+      <w:proofErr w:type="spellStart"/>
+      <w:r>
+        <w:t>на</w:t>
+      </w:r>
+      <w:proofErr w:type="spellEnd"/>
+      <w:r>
+        <w:t xml:space="preserve"> </w:t>
+      </w:r>
+      <w:proofErr w:type="spellStart"/>
+      <w:r>
+        <w:t>резултата</w:t>
+      </w:r>
+      <w:proofErr w:type="spellEnd"/>
+      <w:r>
+        <w:t xml:space="preserve"> </w:t>
+      </w:r>
+      <w:proofErr w:type="spellStart"/>
+      <w:r>
+        <w:t>от</w:t>
+      </w:r>
+      <w:proofErr w:type="spellEnd"/>
+      <w:r>
+        <w:t xml:space="preserve"> </w:t>
+      </w:r>
+      <w:r>
+        <w:rPr>
+          <w:rStyle w:val="HTMLCode"/>
+          <w:rFonts w:eastAsiaTheme="majorEastAsia"/>
+        </w:rPr>
+        <w:t>ping</w:t>
+      </w:r>
+      <w:r>
+        <w:t>.</w:t>
+      </w:r>
+    </w:p>
+    <w:p>
+      <w:pPr>
+        <w:pBdr>
+          <w:top w:val="double" w:sz="6" w:space="1" w:color="auto"/>
+          <w:bottom w:val="double" w:sz="6" w:space="1" w:color="auto"/>
+        </w:pBdr>
+      </w:pPr>
+    </w:p>
+    <w:p>
+      <w:r>
+        <w:t xml:space="preserve">port 22 </w:t>
+      </w:r>
+      <w:proofErr w:type="spellStart"/>
+      <w:r>
+        <w:t>на</w:t>
+      </w:r>
+      <w:proofErr w:type="spellEnd"/>
+      <w:r>
+        <w:t xml:space="preserve"> 87.246.47.66 </w:t>
+      </w:r>
+      <w:proofErr w:type="spellStart"/>
+      <w:r>
+        <w:t>не</w:t>
+      </w:r>
+      <w:proofErr w:type="spellEnd"/>
+      <w:r>
+        <w:t xml:space="preserve"> е open, </w:t>
+      </w:r>
+      <w:proofErr w:type="spellStart"/>
+      <w:r>
+        <w:t>тогава</w:t>
+      </w:r>
+      <w:proofErr w:type="spellEnd"/>
+      <w:r>
+        <w:t xml:space="preserve"> </w:t>
+      </w:r>
+      <w:proofErr w:type="spellStart"/>
+      <w:r>
+        <w:t>спри</w:t>
+      </w:r>
+      <w:proofErr w:type="spellEnd"/>
+      <w:r>
+        <w:t>.</w:t>
+      </w:r>
+      <w:r>
+        <w:t xml:space="preserve"> Check for open port</w:t>
+      </w:r>
+    </w:p>
+    <w:p>
+      <w:proofErr w:type="gramStart"/>
+      <w:r>
+        <w:t>#!/</w:t>
+      </w:r>
+      <w:proofErr w:type="gramEnd"/>
+      <w:r>
+        <w:t>bin/bash</w:t>
+      </w:r>
+    </w:p>
+    <w:p>
+      <w:r>
+        <w:t>IP=87.246.47.66</w:t>
+      </w:r>
+    </w:p>
+    <w:p>
+      <w:proofErr w:type="spellStart"/>
+      <w:r>
+        <w:t>nmap</w:t>
+      </w:r>
+      <w:proofErr w:type="spellEnd"/>
+      <w:r>
+        <w:t xml:space="preserve"> -</w:t>
+      </w:r>
+      <w:proofErr w:type="spellStart"/>
+      <w:r>
+        <w:t>sT</w:t>
+      </w:r>
+      <w:proofErr w:type="spellEnd"/>
+      <w:r>
+        <w:t xml:space="preserve"> -</w:t>
+      </w:r>
+      <w:proofErr w:type="spellStart"/>
+      <w:r>
+        <w:t>Pn</w:t>
+      </w:r>
+      <w:proofErr w:type="spellEnd"/>
+      <w:r>
+        <w:t xml:space="preserve"> -p 22 $IP | </w:t>
+      </w:r>
+      <w:proofErr w:type="spellStart"/>
+      <w:r>
+        <w:t>egrep</w:t>
+      </w:r>
+      <w:proofErr w:type="spellEnd"/>
+      <w:r>
+        <w:t xml:space="preserve"> -q 'open'</w:t>
+      </w:r>
+    </w:p>
+    <w:p>
+      <w:r>
+        <w:t xml:space="preserve">if [[ $? -ne </w:t>
+      </w:r>
+      <w:proofErr w:type="gramStart"/>
+      <w:r>
+        <w:t>0 ]</w:t>
+      </w:r>
+      <w:proofErr w:type="gramEnd"/>
+      <w:r>
+        <w:t>]; then</w:t>
+      </w:r>
+    </w:p>
+    <w:p>
+      <w:r>
+        <w:t xml:space="preserve">    echo "IP $IP Not connection"</w:t>
+      </w:r>
+    </w:p>
+    <w:p>
+      <w:r>
+        <w:t xml:space="preserve">       exit 1</w:t>
+      </w:r>
+    </w:p>
+    <w:p>
+      <w:pPr>
+        <w:pBdr>
+          <w:bottom w:val="double" w:sz="6" w:space="1" w:color="auto"/>
+        </w:pBdr>
+      </w:pPr>
+      <w:r>
+        <w:t>fi</w:t>
+      </w:r>
+    </w:p>
+    <w:p>
+      <w:pPr>
+        <w:pBdr>
+          <w:bottom w:val="double" w:sz="6" w:space="1" w:color="auto"/>
+        </w:pBdr>
+      </w:pPr>
+    </w:p>
+    <w:p>
+      <w:pPr>
+        <w:pStyle w:val="NormalWeb"/>
+        <w:numPr>
+          <w:ilvl w:val="0"/>
+          <w:numId w:val="2"/>
+        </w:numPr>
+        <w:pBdr>
+          <w:top w:val="single" w:sz="2" w:space="0" w:color="E3E3E3"/>
+          <w:left w:val="single" w:sz="2" w:space="5" w:color="E3E3E3"/>
+          <w:bottom w:val="single" w:sz="2" w:space="0" w:color="E3E3E3"/>
+          <w:right w:val="single" w:sz="2" w:space="0" w:color="E3E3E3"/>
+        </w:pBdr>
+        <w:shd w:val="clear" w:color="auto" w:fill="FFFFFF"/>
+        <w:spacing w:before="0" w:beforeAutospacing="0" w:after="0" w:afterAutospacing="0"/>
+        <w:rPr>
+          <w:rFonts w:ascii="Segoe UI" w:hAnsi="Segoe UI" w:cs="Segoe UI"/>
+          <w:color w:val="0D0D0D"/>
+        </w:rPr>
+      </w:pPr>
+      <w:proofErr w:type="spellStart"/>
+      <w:r>
+        <w:rPr>
+          <w:rStyle w:val="HTMLCode"/>
+          <w:rFonts w:ascii="Ubuntu Mono" w:eastAsiaTheme="majorEastAsia" w:hAnsi="Ubuntu Mono"/>
+          <w:b/>
+          <w:bCs/>
+          <w:color w:val="0D0D0D"/>
+          <w:sz w:val="21"/>
+          <w:szCs w:val="21"/>
+          <w:bdr w:val="single" w:sz="2" w:space="0" w:color="E3E3E3" w:frame="1"/>
+        </w:rPr>
+        <w:t>nmap</w:t>
+      </w:r>
+      <w:proofErr w:type="spellEnd"/>
+      <w:r>
+        <w:rPr>
+          <w:rFonts w:ascii="Segoe UI" w:hAnsi="Segoe UI" w:cs="Segoe UI"/>
+          <w:color w:val="0D0D0D"/>
+        </w:rPr>
+        <w:t>: The command-line utility used for network discovery and security auditing.</w:t>
+      </w:r>
+    </w:p>
+    <w:p>
+      <w:pPr>
+        <w:pStyle w:val="NormalWeb"/>
+        <w:numPr>
+          <w:ilvl w:val="0"/>
+          <w:numId w:val="2"/>
+        </w:numPr>
+        <w:pBdr>
+          <w:top w:val="single" w:sz="2" w:space="0" w:color="E3E3E3"/>
+          <w:left w:val="single" w:sz="2" w:space="5" w:color="E3E3E3"/>
+          <w:bottom w:val="single" w:sz="2" w:space="0" w:color="E3E3E3"/>
+          <w:right w:val="single" w:sz="2" w:space="0" w:color="E3E3E3"/>
+        </w:pBdr>
+        <w:shd w:val="clear" w:color="auto" w:fill="FFFFFF"/>
+        <w:spacing w:before="0" w:beforeAutospacing="0" w:after="0" w:afterAutospacing="0"/>
+        <w:rPr>
+          <w:rFonts w:ascii="Segoe UI" w:hAnsi="Segoe UI" w:cs="Segoe UI"/>
+          <w:color w:val="0D0D0D"/>
+        </w:rPr>
+      </w:pPr>
+      <w:r>
+        <w:rPr>
+          <w:rStyle w:val="HTMLCode"/>
+          <w:rFonts w:ascii="Ubuntu Mono" w:eastAsiaTheme="majorEastAsia" w:hAnsi="Ubuntu Mono"/>
+          <w:b/>
+          <w:bCs/>
+          <w:color w:val="0D0D0D"/>
+          <w:sz w:val="21"/>
+          <w:szCs w:val="21"/>
+          <w:bdr w:val="single" w:sz="2" w:space="0" w:color="E3E3E3" w:frame="1"/>
+        </w:rPr>
+        <w:t>-</w:t>
+      </w:r>
+      <w:proofErr w:type="spellStart"/>
+      <w:r>
+        <w:rPr>
+          <w:rStyle w:val="HTMLCode"/>
+          <w:rFonts w:ascii="Ubuntu Mono" w:eastAsiaTheme="majorEastAsia" w:hAnsi="Ubuntu Mono"/>
+          <w:b/>
+          <w:bCs/>
+          <w:color w:val="0D0D0D"/>
+          <w:sz w:val="21"/>
+          <w:szCs w:val="21"/>
+          <w:bdr w:val="single" w:sz="2" w:space="0" w:color="E3E3E3" w:frame="1"/>
+        </w:rPr>
+        <w:t>sT</w:t>
+      </w:r>
+      <w:proofErr w:type="spellEnd"/>
+      <w:r>
+        <w:rPr>
+          <w:rFonts w:ascii="Segoe UI" w:hAnsi="Segoe UI" w:cs="Segoe UI"/>
+          <w:color w:val="0D0D0D"/>
+        </w:rPr>
+        <w:t xml:space="preserve">: This option tells </w:t>
+      </w:r>
+      <w:proofErr w:type="spellStart"/>
+      <w:r>
+        <w:rPr>
+          <w:rStyle w:val="HTMLCode"/>
+          <w:rFonts w:ascii="Ubuntu Mono" w:eastAsiaTheme="majorEastAsia" w:hAnsi="Ubuntu Mono"/>
+          <w:b/>
+          <w:bCs/>
+          <w:color w:val="0D0D0D"/>
+          <w:sz w:val="21"/>
+          <w:szCs w:val="21"/>
+          <w:bdr w:val="single" w:sz="2" w:space="0" w:color="E3E3E3" w:frame="1"/>
+        </w:rPr>
+        <w:t>nmap</w:t>
+      </w:r>
+      <w:proofErr w:type="spellEnd"/>
+      <w:r>
+        <w:rPr>
+          <w:rFonts w:ascii="Segoe UI" w:hAnsi="Segoe UI" w:cs="Segoe UI"/>
+          <w:color w:val="0D0D0D"/>
+        </w:rPr>
+        <w:t xml:space="preserve"> to perform a TCP connect scan. In a TCP connect scan, </w:t>
+      </w:r>
+      <w:proofErr w:type="spellStart"/>
+      <w:r>
+        <w:rPr>
+          <w:rStyle w:val="HTMLCode"/>
+          <w:rFonts w:ascii="Ubuntu Mono" w:eastAsiaTheme="majorEastAsia" w:hAnsi="Ubuntu Mono"/>
+          <w:b/>
+          <w:bCs/>
+          <w:color w:val="0D0D0D"/>
+          <w:sz w:val="21"/>
+          <w:szCs w:val="21"/>
+          <w:bdr w:val="single" w:sz="2" w:space="0" w:color="E3E3E3" w:frame="1"/>
+        </w:rPr>
+        <w:t>nmap</w:t>
+      </w:r>
+      <w:proofErr w:type="spellEnd"/>
+      <w:r>
+        <w:rPr>
+          <w:rFonts w:ascii="Segoe UI" w:hAnsi="Segoe UI" w:cs="Segoe UI"/>
+          <w:color w:val="0D0D0D"/>
+        </w:rPr>
+        <w:t xml:space="preserve"> tries to connect to the target ports to determine whether they are open, closed, or filtered. This method is less stealthy than other scan types like SYN scan (</w:t>
+      </w:r>
+      <w:r>
+        <w:rPr>
+          <w:rStyle w:val="HTMLCode"/>
+          <w:rFonts w:ascii="Ubuntu Mono" w:eastAsiaTheme="majorEastAsia" w:hAnsi="Ubuntu Mono"/>
+          <w:b/>
+          <w:bCs/>
+          <w:color w:val="0D0D0D"/>
+          <w:sz w:val="21"/>
+          <w:szCs w:val="21"/>
+          <w:bdr w:val="single" w:sz="2" w:space="0" w:color="E3E3E3" w:frame="1"/>
+        </w:rPr>
+        <w:t>-</w:t>
+      </w:r>
+      <w:proofErr w:type="spellStart"/>
+      <w:r>
+        <w:rPr>
+          <w:rStyle w:val="HTMLCode"/>
+          <w:rFonts w:ascii="Ubuntu Mono" w:eastAsiaTheme="majorEastAsia" w:hAnsi="Ubuntu Mono"/>
+          <w:b/>
+          <w:bCs/>
+          <w:color w:val="0D0D0D"/>
+          <w:sz w:val="21"/>
+          <w:szCs w:val="21"/>
+          <w:bdr w:val="single" w:sz="2" w:space="0" w:color="E3E3E3" w:frame="1"/>
+        </w:rPr>
+        <w:t>sS</w:t>
+      </w:r>
+      <w:proofErr w:type="spellEnd"/>
+      <w:r>
+        <w:rPr>
+          <w:rFonts w:ascii="Segoe UI" w:hAnsi="Segoe UI" w:cs="Segoe UI"/>
+          <w:color w:val="0D0D0D"/>
+        </w:rPr>
+        <w:t>), but it's the most accurate in determining the state of the ports.</w:t>
+      </w:r>
+    </w:p>
+    <w:p>
+      <w:pPr>
+        <w:pStyle w:val="NormalWeb"/>
+        <w:numPr>
+          <w:ilvl w:val="0"/>
+          <w:numId w:val="2"/>
+        </w:numPr>
+        <w:pBdr>
+          <w:top w:val="single" w:sz="2" w:space="0" w:color="E3E3E3"/>
+          <w:left w:val="single" w:sz="2" w:space="5" w:color="E3E3E3"/>
+          <w:bottom w:val="single" w:sz="2" w:space="0" w:color="E3E3E3"/>
+          <w:right w:val="single" w:sz="2" w:space="0" w:color="E3E3E3"/>
+        </w:pBdr>
+        <w:shd w:val="clear" w:color="auto" w:fill="FFFFFF"/>
+        <w:spacing w:before="0" w:beforeAutospacing="0" w:after="0" w:afterAutospacing="0"/>
+        <w:rPr>
+          <w:rFonts w:ascii="Segoe UI" w:hAnsi="Segoe UI" w:cs="Segoe UI"/>
+          <w:color w:val="0D0D0D"/>
+        </w:rPr>
+      </w:pPr>
+      <w:r>
+        <w:rPr>
+          <w:rStyle w:val="HTMLCode"/>
+          <w:rFonts w:ascii="Ubuntu Mono" w:eastAsiaTheme="majorEastAsia" w:hAnsi="Ubuntu Mono"/>
+          <w:b/>
+          <w:bCs/>
+          <w:color w:val="0D0D0D"/>
+          <w:sz w:val="21"/>
+          <w:szCs w:val="21"/>
+          <w:bdr w:val="single" w:sz="2" w:space="0" w:color="E3E3E3" w:frame="1"/>
+        </w:rPr>
+        <w:t>-</w:t>
+      </w:r>
+      <w:proofErr w:type="spellStart"/>
+      <w:r>
+        <w:rPr>
+          <w:rStyle w:val="HTMLCode"/>
+          <w:rFonts w:ascii="Ubuntu Mono" w:eastAsiaTheme="majorEastAsia" w:hAnsi="Ubuntu Mono"/>
+          <w:b/>
+          <w:bCs/>
+          <w:color w:val="0D0D0D"/>
+          <w:sz w:val="21"/>
+          <w:szCs w:val="21"/>
+          <w:bdr w:val="single" w:sz="2" w:space="0" w:color="E3E3E3" w:frame="1"/>
+        </w:rPr>
+        <w:t>Pn</w:t>
+      </w:r>
+      <w:proofErr w:type="spellEnd"/>
+      <w:r>
+        <w:rPr>
+          <w:rFonts w:ascii="Segoe UI" w:hAnsi="Segoe UI" w:cs="Segoe UI"/>
+          <w:color w:val="0D0D0D"/>
+        </w:rPr>
+        <w:t xml:space="preserve">: This option tells </w:t>
+      </w:r>
+      <w:proofErr w:type="spellStart"/>
+      <w:r>
+        <w:rPr>
+          <w:rStyle w:val="HTMLCode"/>
+          <w:rFonts w:ascii="Ubuntu Mono" w:eastAsiaTheme="majorEastAsia" w:hAnsi="Ubuntu Mono"/>
+          <w:b/>
+          <w:bCs/>
+          <w:color w:val="0D0D0D"/>
+          <w:sz w:val="21"/>
+          <w:szCs w:val="21"/>
+          <w:bdr w:val="single" w:sz="2" w:space="0" w:color="E3E3E3" w:frame="1"/>
+        </w:rPr>
+        <w:t>nmap</w:t>
+      </w:r>
+      <w:proofErr w:type="spellEnd"/>
+      <w:r>
+        <w:rPr>
+          <w:rFonts w:ascii="Segoe UI" w:hAnsi="Segoe UI" w:cs="Segoe UI"/>
+          <w:color w:val="0D0D0D"/>
+        </w:rPr>
+        <w:t xml:space="preserve"> not to ping the target host. By default, </w:t>
+      </w:r>
+      <w:proofErr w:type="spellStart"/>
+      <w:r>
+        <w:rPr>
+          <w:rStyle w:val="HTMLCode"/>
+          <w:rFonts w:ascii="Ubuntu Mono" w:eastAsiaTheme="majorEastAsia" w:hAnsi="Ubuntu Mono"/>
+          <w:b/>
+          <w:bCs/>
+          <w:color w:val="0D0D0D"/>
+          <w:sz w:val="21"/>
+          <w:szCs w:val="21"/>
+          <w:bdr w:val="single" w:sz="2" w:space="0" w:color="E3E3E3" w:frame="1"/>
+        </w:rPr>
+        <w:t>nmap</w:t>
+      </w:r>
+      <w:proofErr w:type="spellEnd"/>
+      <w:r>
+        <w:rPr>
+          <w:rFonts w:ascii="Segoe UI" w:hAnsi="Segoe UI" w:cs="Segoe UI"/>
+          <w:color w:val="0D0D0D"/>
+        </w:rPr>
+        <w:t xml:space="preserve"> sends an ICMP echo request to the target to check if it's up before scanning. The </w:t>
+      </w:r>
+      <w:r>
+        <w:rPr>
+          <w:rStyle w:val="HTMLCode"/>
+          <w:rFonts w:ascii="Ubuntu Mono" w:eastAsiaTheme="majorEastAsia" w:hAnsi="Ubuntu Mono"/>
+          <w:b/>
+          <w:bCs/>
+          <w:color w:val="0D0D0D"/>
+          <w:sz w:val="21"/>
+          <w:szCs w:val="21"/>
+          <w:bdr w:val="single" w:sz="2" w:space="0" w:color="E3E3E3" w:frame="1"/>
+        </w:rPr>
+        <w:t>-</w:t>
+      </w:r>
+      <w:proofErr w:type="spellStart"/>
+      <w:r>
+        <w:rPr>
+          <w:rStyle w:val="HTMLCode"/>
+          <w:rFonts w:ascii="Ubuntu Mono" w:eastAsiaTheme="majorEastAsia" w:hAnsi="Ubuntu Mono"/>
+          <w:b/>
+          <w:bCs/>
+          <w:color w:val="0D0D0D"/>
+          <w:sz w:val="21"/>
+          <w:szCs w:val="21"/>
+          <w:bdr w:val="single" w:sz="2" w:space="0" w:color="E3E3E3" w:frame="1"/>
+        </w:rPr>
+        <w:t>Pn</w:t>
+      </w:r>
+      <w:proofErr w:type="spellEnd"/>
+      <w:r>
+        <w:rPr>
+          <w:rFonts w:ascii="Segoe UI" w:hAnsi="Segoe UI" w:cs="Segoe UI"/>
+          <w:color w:val="0D0D0D"/>
+        </w:rPr>
+        <w:t xml:space="preserve"> option skips this step and assumes the target is up.</w:t>
+      </w:r>
+    </w:p>
+    <w:p>
+      <w:pPr>
+        <w:pStyle w:val="NormalWeb"/>
+        <w:numPr>
+          <w:ilvl w:val="0"/>
+          <w:numId w:val="2"/>
+        </w:numPr>
+        <w:pBdr>
+          <w:top w:val="single" w:sz="2" w:space="0" w:color="E3E3E3"/>
+          <w:left w:val="single" w:sz="2" w:space="5" w:color="E3E3E3"/>
+          <w:bottom w:val="single" w:sz="2" w:space="0" w:color="E3E3E3"/>
+          <w:right w:val="single" w:sz="2" w:space="0" w:color="E3E3E3"/>
+        </w:pBdr>
+        <w:shd w:val="clear" w:color="auto" w:fill="FFFFFF"/>
+        <w:spacing w:before="0" w:beforeAutospacing="0" w:after="0" w:afterAutospacing="0"/>
+        <w:rPr>
+          <w:rFonts w:ascii="Segoe UI" w:hAnsi="Segoe UI" w:cs="Segoe UI"/>
+          <w:color w:val="0D0D0D"/>
+        </w:rPr>
+      </w:pPr>
+      <w:r>
+        <w:rPr>
+          <w:rStyle w:val="HTMLCode"/>
+          <w:rFonts w:ascii="Ubuntu Mono" w:eastAsiaTheme="majorEastAsia" w:hAnsi="Ubuntu Mono"/>
+          <w:b/>
+          <w:bCs/>
+          <w:color w:val="0D0D0D"/>
+          <w:sz w:val="21"/>
+          <w:szCs w:val="21"/>
+          <w:bdr w:val="single" w:sz="2" w:space="0" w:color="E3E3E3" w:frame="1"/>
+        </w:rPr>
+        <w:t>-p 22</w:t>
+      </w:r>
+      <w:r>
+        <w:rPr>
+          <w:rFonts w:ascii="Segoe UI" w:hAnsi="Segoe UI" w:cs="Segoe UI"/>
+          <w:color w:val="0D0D0D"/>
+        </w:rPr>
+        <w:t xml:space="preserve">: This option specifies that </w:t>
+      </w:r>
+      <w:proofErr w:type="spellStart"/>
+      <w:r>
+        <w:rPr>
+          <w:rStyle w:val="HTMLCode"/>
+          <w:rFonts w:ascii="Ubuntu Mono" w:eastAsiaTheme="majorEastAsia" w:hAnsi="Ubuntu Mono"/>
+          <w:b/>
+          <w:bCs/>
+          <w:color w:val="0D0D0D"/>
+          <w:sz w:val="21"/>
+          <w:szCs w:val="21"/>
+          <w:bdr w:val="single" w:sz="2" w:space="0" w:color="E3E3E3" w:frame="1"/>
+        </w:rPr>
+        <w:t>nmap</w:t>
+      </w:r>
+      <w:proofErr w:type="spellEnd"/>
+      <w:r>
+        <w:rPr>
+          <w:rFonts w:ascii="Segoe UI" w:hAnsi="Segoe UI" w:cs="Segoe UI"/>
+          <w:color w:val="0D0D0D"/>
+        </w:rPr>
+        <w:t xml:space="preserve"> should scan port 22 on the target. Port 22 is the default port for SSH (Secure Shell) service.</w:t>
+      </w:r>
+    </w:p>
+    <w:p>
+      <w:pPr>
+        <w:pStyle w:val="NormalWeb"/>
+        <w:numPr>
+          <w:ilvl w:val="0"/>
+          <w:numId w:val="2"/>
+        </w:numPr>
+        <w:pBdr>
+          <w:top w:val="single" w:sz="2" w:space="0" w:color="E3E3E3"/>
+          <w:left w:val="single" w:sz="2" w:space="5" w:color="E3E3E3"/>
+          <w:bottom w:val="single" w:sz="2" w:space="0" w:color="E3E3E3"/>
+          <w:right w:val="single" w:sz="2" w:space="0" w:color="E3E3E3"/>
+        </w:pBdr>
+        <w:shd w:val="clear" w:color="auto" w:fill="FFFFFF"/>
+        <w:spacing w:before="0" w:beforeAutospacing="0" w:after="0" w:afterAutospacing="0"/>
+        <w:rPr>
+          <w:rFonts w:ascii="Segoe UI" w:hAnsi="Segoe UI" w:cs="Segoe UI"/>
+          <w:color w:val="0D0D0D"/>
+        </w:rPr>
+      </w:pPr>
+      <w:r>
+        <w:rPr>
+          <w:rStyle w:val="HTMLCode"/>
+          <w:rFonts w:ascii="Ubuntu Mono" w:eastAsiaTheme="majorEastAsia" w:hAnsi="Ubuntu Mono"/>
+          <w:b/>
+          <w:bCs/>
+          <w:color w:val="0D0D0D"/>
+          <w:sz w:val="21"/>
+          <w:szCs w:val="21"/>
+          <w:bdr w:val="single" w:sz="2" w:space="0" w:color="E3E3E3" w:frame="1"/>
+        </w:rPr>
+        <w:t>$IP</w:t>
+      </w:r>
+      <w:r>
+        <w:rPr>
+          <w:rFonts w:ascii="Segoe UI" w:hAnsi="Segoe UI" w:cs="Segoe UI"/>
+          <w:color w:val="0D0D0D"/>
+        </w:rPr>
+        <w:t>: This is a variable representing the target IP address.</w:t>
+      </w:r>
+    </w:p>
+    <w:p>
+      <w:pPr>
+        <w:pStyle w:val="NormalWeb"/>
+        <w:numPr>
+          <w:ilvl w:val="0"/>
+          <w:numId w:val="2"/>
+        </w:numPr>
+        <w:pBdr>
+          <w:top w:val="single" w:sz="2" w:space="0" w:color="E3E3E3"/>
+          <w:left w:val="single" w:sz="2" w:space="5" w:color="E3E3E3"/>
+          <w:bottom w:val="single" w:sz="2" w:space="0" w:color="E3E3E3"/>
+          <w:right w:val="single" w:sz="2" w:space="0" w:color="E3E3E3"/>
+        </w:pBdr>
+        <w:shd w:val="clear" w:color="auto" w:fill="FFFFFF"/>
+        <w:spacing w:before="0" w:beforeAutospacing="0" w:after="0" w:afterAutospacing="0"/>
+        <w:rPr>
+          <w:rFonts w:ascii="Segoe UI" w:hAnsi="Segoe UI" w:cs="Segoe UI"/>
+          <w:color w:val="0D0D0D"/>
+        </w:rPr>
+      </w:pPr>
+      <w:r>
+        <w:rPr>
+          <w:rStyle w:val="HTMLCode"/>
+          <w:rFonts w:ascii="Ubuntu Mono" w:eastAsiaTheme="majorEastAsia" w:hAnsi="Ubuntu Mono"/>
+          <w:b/>
+          <w:bCs/>
+          <w:color w:val="0D0D0D"/>
+          <w:sz w:val="21"/>
+          <w:szCs w:val="21"/>
+          <w:bdr w:val="single" w:sz="2" w:space="0" w:color="E3E3E3" w:frame="1"/>
+        </w:rPr>
+        <w:t>|</w:t>
+      </w:r>
+      <w:r>
+        <w:rPr>
+          <w:rFonts w:ascii="Segoe UI" w:hAnsi="Segoe UI" w:cs="Segoe UI"/>
+          <w:color w:val="0D0D0D"/>
+        </w:rPr>
+        <w:t xml:space="preserve">: This is a pipe, which takes the output of the </w:t>
+      </w:r>
+      <w:proofErr w:type="spellStart"/>
+      <w:r>
+        <w:rPr>
+          <w:rStyle w:val="HTMLCode"/>
+          <w:rFonts w:ascii="Ubuntu Mono" w:eastAsiaTheme="majorEastAsia" w:hAnsi="Ubuntu Mono"/>
+          <w:b/>
+          <w:bCs/>
+          <w:color w:val="0D0D0D"/>
+          <w:sz w:val="21"/>
+          <w:szCs w:val="21"/>
+          <w:bdr w:val="single" w:sz="2" w:space="0" w:color="E3E3E3" w:frame="1"/>
+        </w:rPr>
+        <w:t>nmap</w:t>
+      </w:r>
+      <w:proofErr w:type="spellEnd"/>
+      <w:r>
+        <w:rPr>
+          <w:rFonts w:ascii="Segoe UI" w:hAnsi="Segoe UI" w:cs="Segoe UI"/>
+          <w:color w:val="0D0D0D"/>
+        </w:rPr>
+        <w:t xml:space="preserve"> command and passes it as input to the next command.</w:t>
+      </w:r>
+    </w:p>
+    <w:p>
+      <w:pPr>
+        <w:pStyle w:val="NormalWeb"/>
+        <w:numPr>
+          <w:ilvl w:val="0"/>
+          <w:numId w:val="2"/>
+        </w:numPr>
+        <w:pBdr>
+          <w:top w:val="single" w:sz="2" w:space="0" w:color="E3E3E3"/>
+          <w:left w:val="single" w:sz="2" w:space="5" w:color="E3E3E3"/>
+          <w:bottom w:val="single" w:sz="2" w:space="0" w:color="E3E3E3"/>
+          <w:right w:val="single" w:sz="2" w:space="0" w:color="E3E3E3"/>
+        </w:pBdr>
+        <w:shd w:val="clear" w:color="auto" w:fill="FFFFFF"/>
+        <w:spacing w:before="0" w:beforeAutospacing="0" w:after="0" w:afterAutospacing="0"/>
+        <w:rPr>
+          <w:rFonts w:ascii="Segoe UI" w:hAnsi="Segoe UI" w:cs="Segoe UI"/>
+          <w:color w:val="0D0D0D"/>
+        </w:rPr>
+      </w:pPr>
+      <w:proofErr w:type="spellStart"/>
+      <w:r>
+        <w:rPr>
+          <w:rStyle w:val="HTMLCode"/>
+          <w:rFonts w:ascii="Ubuntu Mono" w:eastAsiaTheme="majorEastAsia" w:hAnsi="Ubuntu Mono"/>
+          <w:b/>
+          <w:bCs/>
+          <w:color w:val="0D0D0D"/>
+          <w:sz w:val="21"/>
+          <w:szCs w:val="21"/>
+          <w:bdr w:val="single" w:sz="2" w:space="0" w:color="E3E3E3" w:frame="1"/>
+        </w:rPr>
+        <w:lastRenderedPageBreak/>
+        <w:t>egrep</w:t>
+      </w:r>
+      <w:proofErr w:type="spellEnd"/>
+      <w:r>
+        <w:rPr>
+          <w:rStyle w:val="HTMLCode"/>
+          <w:rFonts w:ascii="Ubuntu Mono" w:eastAsiaTheme="majorEastAsia" w:hAnsi="Ubuntu Mono"/>
+          <w:b/>
+          <w:bCs/>
+          <w:color w:val="0D0D0D"/>
+          <w:sz w:val="21"/>
+          <w:szCs w:val="21"/>
+          <w:bdr w:val="single" w:sz="2" w:space="0" w:color="E3E3E3" w:frame="1"/>
+        </w:rPr>
+        <w:t xml:space="preserve"> -q 'open'</w:t>
+      </w:r>
+      <w:r>
+        <w:rPr>
+          <w:rFonts w:ascii="Segoe UI" w:hAnsi="Segoe UI" w:cs="Segoe UI"/>
+          <w:color w:val="0D0D0D"/>
+        </w:rPr>
+        <w:t xml:space="preserve">: This command uses </w:t>
+      </w:r>
+      <w:proofErr w:type="spellStart"/>
+      <w:r>
+        <w:rPr>
+          <w:rStyle w:val="HTMLCode"/>
+          <w:rFonts w:ascii="Ubuntu Mono" w:eastAsiaTheme="majorEastAsia" w:hAnsi="Ubuntu Mono"/>
+          <w:b/>
+          <w:bCs/>
+          <w:color w:val="0D0D0D"/>
+          <w:sz w:val="21"/>
+          <w:szCs w:val="21"/>
+          <w:bdr w:val="single" w:sz="2" w:space="0" w:color="E3E3E3" w:frame="1"/>
+        </w:rPr>
+        <w:t>egrep</w:t>
+      </w:r>
+      <w:proofErr w:type="spellEnd"/>
+      <w:r>
+        <w:rPr>
+          <w:rFonts w:ascii="Segoe UI" w:hAnsi="Segoe UI" w:cs="Segoe UI"/>
+          <w:color w:val="0D0D0D"/>
+        </w:rPr>
+        <w:t xml:space="preserve"> to search the output of </w:t>
+      </w:r>
+      <w:proofErr w:type="spellStart"/>
+      <w:r>
+        <w:rPr>
+          <w:rStyle w:val="HTMLCode"/>
+          <w:rFonts w:ascii="Ubuntu Mono" w:eastAsiaTheme="majorEastAsia" w:hAnsi="Ubuntu Mono"/>
+          <w:b/>
+          <w:bCs/>
+          <w:color w:val="0D0D0D"/>
+          <w:sz w:val="21"/>
+          <w:szCs w:val="21"/>
+          <w:bdr w:val="single" w:sz="2" w:space="0" w:color="E3E3E3" w:frame="1"/>
+        </w:rPr>
+        <w:t>nmap</w:t>
+      </w:r>
+      <w:proofErr w:type="spellEnd"/>
+      <w:r>
+        <w:rPr>
+          <w:rFonts w:ascii="Segoe UI" w:hAnsi="Segoe UI" w:cs="Segoe UI"/>
+          <w:color w:val="0D0D0D"/>
+        </w:rPr>
+        <w:t xml:space="preserve"> for the word "open". The </w:t>
+      </w:r>
+      <w:r>
+        <w:rPr>
+          <w:rStyle w:val="HTMLCode"/>
+          <w:rFonts w:ascii="Ubuntu Mono" w:eastAsiaTheme="majorEastAsia" w:hAnsi="Ubuntu Mono"/>
+          <w:b/>
+          <w:bCs/>
+          <w:color w:val="0D0D0D"/>
+          <w:sz w:val="21"/>
+          <w:szCs w:val="21"/>
+          <w:bdr w:val="single" w:sz="2" w:space="0" w:color="E3E3E3" w:frame="1"/>
+        </w:rPr>
+        <w:t>-q</w:t>
+      </w:r>
+      <w:r>
+        <w:rPr>
+          <w:rFonts w:ascii="Segoe UI" w:hAnsi="Segoe UI" w:cs="Segoe UI"/>
+          <w:color w:val="0D0D0D"/>
+        </w:rPr>
+        <w:t xml:space="preserve"> option makes </w:t>
+      </w:r>
+      <w:proofErr w:type="spellStart"/>
+      <w:r>
+        <w:rPr>
+          <w:rStyle w:val="HTMLCode"/>
+          <w:rFonts w:ascii="Ubuntu Mono" w:eastAsiaTheme="majorEastAsia" w:hAnsi="Ubuntu Mono"/>
+          <w:b/>
+          <w:bCs/>
+          <w:color w:val="0D0D0D"/>
+          <w:sz w:val="21"/>
+          <w:szCs w:val="21"/>
+          <w:bdr w:val="single" w:sz="2" w:space="0" w:color="E3E3E3" w:frame="1"/>
+        </w:rPr>
+        <w:t>egrep</w:t>
+      </w:r>
+      <w:proofErr w:type="spellEnd"/>
+      <w:r>
+        <w:rPr>
+          <w:rFonts w:ascii="Segoe UI" w:hAnsi="Segoe UI" w:cs="Segoe UI"/>
+          <w:color w:val="0D0D0D"/>
+        </w:rPr>
+        <w:t xml:space="preserve"> quiet; it doesn't produce any output. Instead, it sets an exit status:</w:t>
+      </w:r>
+    </w:p>
+    <w:p>
+      <w:pPr>
+        <w:numPr>
+          <w:ilvl w:val="1"/>
+          <w:numId w:val="2"/>
+        </w:numPr>
+        <w:pBdr>
+          <w:top w:val="single" w:sz="2" w:space="0" w:color="E3E3E3"/>
+          <w:left w:val="single" w:sz="2" w:space="5" w:color="E3E3E3"/>
+          <w:bottom w:val="single" w:sz="2" w:space="0" w:color="E3E3E3"/>
+          <w:right w:val="single" w:sz="2" w:space="0" w:color="E3E3E3"/>
+        </w:pBdr>
+        <w:shd w:val="clear" w:color="auto" w:fill="FFFFFF"/>
+        <w:spacing w:after="0" w:line="240" w:lineRule="auto"/>
+        <w:rPr>
+          <w:rFonts w:ascii="Segoe UI" w:hAnsi="Segoe UI" w:cs="Segoe UI"/>
+          <w:color w:val="0D0D0D"/>
+        </w:rPr>
+      </w:pPr>
+      <w:r>
+        <w:rPr>
+          <w:rFonts w:ascii="Segoe UI" w:hAnsi="Segoe UI" w:cs="Segoe UI"/>
+          <w:color w:val="0D0D0D"/>
+        </w:rPr>
+        <w:t xml:space="preserve">If "open" is found in the </w:t>
+      </w:r>
+      <w:proofErr w:type="spellStart"/>
+      <w:r>
+        <w:rPr>
+          <w:rStyle w:val="HTMLCode"/>
+          <w:rFonts w:ascii="Ubuntu Mono" w:eastAsiaTheme="majorEastAsia" w:hAnsi="Ubuntu Mono"/>
+          <w:b/>
+          <w:bCs/>
+          <w:color w:val="0D0D0D"/>
+          <w:sz w:val="21"/>
+          <w:szCs w:val="21"/>
+          <w:bdr w:val="single" w:sz="2" w:space="0" w:color="E3E3E3" w:frame="1"/>
+        </w:rPr>
+        <w:t>nmap</w:t>
+      </w:r>
+      <w:proofErr w:type="spellEnd"/>
+      <w:r>
+        <w:rPr>
+          <w:rFonts w:ascii="Segoe UI" w:hAnsi="Segoe UI" w:cs="Segoe UI"/>
+          <w:color w:val="0D0D0D"/>
+        </w:rPr>
+        <w:t xml:space="preserve"> output, </w:t>
+      </w:r>
+      <w:proofErr w:type="spellStart"/>
+      <w:r>
+        <w:rPr>
+          <w:rStyle w:val="HTMLCode"/>
+          <w:rFonts w:ascii="Ubuntu Mono" w:eastAsiaTheme="majorEastAsia" w:hAnsi="Ubuntu Mono"/>
+          <w:b/>
+          <w:bCs/>
+          <w:color w:val="0D0D0D"/>
+          <w:sz w:val="21"/>
+          <w:szCs w:val="21"/>
+          <w:bdr w:val="single" w:sz="2" w:space="0" w:color="E3E3E3" w:frame="1"/>
+        </w:rPr>
+        <w:t>egrep</w:t>
+      </w:r>
+      <w:proofErr w:type="spellEnd"/>
+      <w:r>
+        <w:rPr>
+          <w:rFonts w:ascii="Segoe UI" w:hAnsi="Segoe UI" w:cs="Segoe UI"/>
+          <w:color w:val="0D0D0D"/>
+        </w:rPr>
+        <w:t xml:space="preserve"> will exit with a status of 0 (success).</w:t>
+      </w:r>
+    </w:p>
+    <w:p>
+      <w:pPr>
+        <w:numPr>
+          <w:ilvl w:val="1"/>
+          <w:numId w:val="2"/>
+        </w:numPr>
+        <w:pBdr>
+          <w:top w:val="single" w:sz="2" w:space="0" w:color="E3E3E3"/>
+          <w:left w:val="single" w:sz="2" w:space="5" w:color="E3E3E3"/>
+          <w:bottom w:val="single" w:sz="2" w:space="0" w:color="E3E3E3"/>
+          <w:right w:val="single" w:sz="2" w:space="0" w:color="E3E3E3"/>
+        </w:pBdr>
+        <w:shd w:val="clear" w:color="auto" w:fill="FFFFFF"/>
+        <w:spacing w:after="0" w:line="240" w:lineRule="auto"/>
+        <w:rPr>
+          <w:rFonts w:ascii="Segoe UI" w:hAnsi="Segoe UI" w:cs="Segoe UI"/>
+          <w:color w:val="0D0D0D"/>
+        </w:rPr>
+      </w:pPr>
+      <w:r>
+        <w:rPr>
+          <w:rFonts w:ascii="Segoe UI" w:hAnsi="Segoe UI" w:cs="Segoe UI"/>
+          <w:color w:val="0D0D0D"/>
+        </w:rPr>
+        <w:t xml:space="preserve">If "open" is not found, </w:t>
+      </w:r>
+      <w:proofErr w:type="spellStart"/>
+      <w:r>
+        <w:rPr>
+          <w:rStyle w:val="HTMLCode"/>
+          <w:rFonts w:ascii="Ubuntu Mono" w:eastAsiaTheme="majorEastAsia" w:hAnsi="Ubuntu Mono"/>
+          <w:b/>
+          <w:bCs/>
+          <w:color w:val="0D0D0D"/>
+          <w:sz w:val="21"/>
+          <w:szCs w:val="21"/>
+          <w:bdr w:val="single" w:sz="2" w:space="0" w:color="E3E3E3" w:frame="1"/>
+        </w:rPr>
+        <w:t>egrep</w:t>
+      </w:r>
+      <w:proofErr w:type="spellEnd"/>
+      <w:r>
+        <w:rPr>
+          <w:rFonts w:ascii="Segoe UI" w:hAnsi="Segoe UI" w:cs="Segoe UI"/>
+          <w:color w:val="0D0D0D"/>
+        </w:rPr>
+        <w:t xml:space="preserve"> will exit with a status of 1 (failure).</w:t>
+      </w:r>
+    </w:p>
+    <w:p>
+      <w:pPr>
+        <w:pBdr>
+          <w:bottom w:val="double" w:sz="6" w:space="1" w:color="auto"/>
+        </w:pBdr>
+      </w:pPr>
+    </w:p>
+    <w:p>
+      <w:pPr>
+        <w:pStyle w:val="NormalWeb"/>
+        <w:pBdr>
+          <w:top w:val="single" w:sz="2" w:space="0" w:color="E3E3E3"/>
+          <w:left w:val="single" w:sz="2" w:space="0" w:color="E3E3E3"/>
+          <w:bottom w:val="single" w:sz="2" w:space="0" w:color="E3E3E3"/>
+          <w:right w:val="single" w:sz="2" w:space="0" w:color="E3E3E3"/>
+        </w:pBdr>
+        <w:shd w:val="clear" w:color="auto" w:fill="FFFFFF"/>
+        <w:spacing w:before="0" w:beforeAutospacing="0" w:after="300" w:afterAutospacing="0"/>
+        <w:rPr>
+          <w:rFonts w:ascii="Segoe UI" w:hAnsi="Segoe UI" w:cs="Segoe UI"/>
+          <w:color w:val="0D0D0D"/>
+        </w:rPr>
+      </w:pPr>
+      <w:r>
+        <w:rPr>
+          <w:rFonts w:ascii="Segoe UI" w:hAnsi="Segoe UI" w:cs="Segoe UI"/>
+          <w:color w:val="0D0D0D"/>
+        </w:rPr>
+        <w:t xml:space="preserve">, </w:t>
+      </w:r>
+      <w:r>
+        <w:rPr>
+          <w:rStyle w:val="HTMLCode"/>
+          <w:rFonts w:ascii="Ubuntu Mono" w:eastAsiaTheme="majorEastAsia" w:hAnsi="Ubuntu Mono"/>
+          <w:b/>
+          <w:bCs/>
+          <w:color w:val="0D0D0D"/>
+          <w:sz w:val="21"/>
+          <w:szCs w:val="21"/>
+          <w:bdr w:val="single" w:sz="2" w:space="0" w:color="E3E3E3" w:frame="1"/>
+        </w:rPr>
+        <w:t>exit 1</w:t>
+      </w:r>
+      <w:r>
+        <w:rPr>
+          <w:rFonts w:ascii="Segoe UI" w:hAnsi="Segoe UI" w:cs="Segoe UI"/>
+          <w:color w:val="0D0D0D"/>
+        </w:rPr>
+        <w:t xml:space="preserve"> is a command used to terminate the current script or shell session with an exit status of 1. The exit status, or exit code, is a numerical value returned by a process to its parent process upon completion. By convention, an exit status of 0 usually signifies success, while any non-zero value (like 1) signifies failure or some sort of error.</w:t>
+      </w:r>
+    </w:p>
+    <w:p>
+      <w:pPr>
+        <w:pStyle w:val="NormalWeb"/>
+        <w:pBdr>
+          <w:top w:val="single" w:sz="2" w:space="0" w:color="E3E3E3"/>
+          <w:left w:val="single" w:sz="2" w:space="0" w:color="E3E3E3"/>
+          <w:bottom w:val="single" w:sz="2" w:space="0" w:color="E3E3E3"/>
+          <w:right w:val="single" w:sz="2" w:space="0" w:color="E3E3E3"/>
+        </w:pBdr>
+        <w:shd w:val="clear" w:color="auto" w:fill="FFFFFF"/>
+        <w:spacing w:before="300" w:beforeAutospacing="0" w:after="300" w:afterAutospacing="0"/>
+        <w:rPr>
+          <w:rFonts w:ascii="Segoe UI" w:hAnsi="Segoe UI" w:cs="Segoe UI"/>
+          <w:color w:val="0D0D0D"/>
+        </w:rPr>
+      </w:pPr>
+      <w:r>
+        <w:rPr>
+          <w:rFonts w:ascii="Segoe UI" w:hAnsi="Segoe UI" w:cs="Segoe UI"/>
+          <w:color w:val="0D0D0D"/>
+        </w:rPr>
+        <w:t>Here's a brief explanation:</w:t>
+      </w:r>
+    </w:p>
+    <w:p>
+      <w:pPr>
+        <w:numPr>
+          <w:ilvl w:val="0"/>
+          <w:numId w:val="3"/>
+        </w:numPr>
+        <w:pBdr>
+          <w:top w:val="single" w:sz="2" w:space="0" w:color="E3E3E3"/>
+          <w:left w:val="single" w:sz="2" w:space="5" w:color="E3E3E3"/>
+          <w:bottom w:val="single" w:sz="2" w:space="0" w:color="E3E3E3"/>
+          <w:right w:val="single" w:sz="2" w:space="0" w:color="E3E3E3"/>
+        </w:pBdr>
+        <w:shd w:val="clear" w:color="auto" w:fill="FFFFFF"/>
+        <w:spacing w:after="0" w:line="240" w:lineRule="auto"/>
+        <w:rPr>
+          <w:rFonts w:ascii="Segoe UI" w:hAnsi="Segoe UI" w:cs="Segoe UI"/>
+          <w:color w:val="0D0D0D"/>
+        </w:rPr>
+      </w:pPr>
+      <w:r>
+        <w:rPr>
+          <w:rStyle w:val="HTMLCode"/>
+          <w:rFonts w:ascii="Ubuntu Mono" w:eastAsiaTheme="majorEastAsia" w:hAnsi="Ubuntu Mono"/>
+          <w:b/>
+          <w:bCs/>
+          <w:color w:val="0D0D0D"/>
+          <w:sz w:val="21"/>
+          <w:szCs w:val="21"/>
+          <w:bdr w:val="single" w:sz="2" w:space="0" w:color="E3E3E3" w:frame="1"/>
+        </w:rPr>
+        <w:t>exit</w:t>
+      </w:r>
+      <w:r>
+        <w:rPr>
+          <w:rFonts w:ascii="Segoe UI" w:hAnsi="Segoe UI" w:cs="Segoe UI"/>
+          <w:color w:val="0D0D0D"/>
+        </w:rPr>
+        <w:t>: This is the command used to exit the shell or script.</w:t>
+      </w:r>
+    </w:p>
+    <w:p>
+      <w:pPr>
+        <w:numPr>
+          <w:ilvl w:val="0"/>
+          <w:numId w:val="3"/>
+        </w:numPr>
+        <w:pBdr>
+          <w:top w:val="single" w:sz="2" w:space="0" w:color="E3E3E3"/>
+          <w:left w:val="single" w:sz="2" w:space="5" w:color="E3E3E3"/>
+          <w:bottom w:val="single" w:sz="2" w:space="0" w:color="E3E3E3"/>
+          <w:right w:val="single" w:sz="2" w:space="0" w:color="E3E3E3"/>
+        </w:pBdr>
+        <w:shd w:val="clear" w:color="auto" w:fill="FFFFFF"/>
+        <w:spacing w:after="0" w:line="240" w:lineRule="auto"/>
+        <w:rPr>
+          <w:rFonts w:ascii="Segoe UI" w:hAnsi="Segoe UI" w:cs="Segoe UI"/>
+          <w:color w:val="0D0D0D"/>
+        </w:rPr>
+      </w:pPr>
+      <w:r>
+        <w:rPr>
+          <w:rStyle w:val="HTMLCode"/>
+          <w:rFonts w:ascii="Ubuntu Mono" w:eastAsiaTheme="majorEastAsia" w:hAnsi="Ubuntu Mono"/>
+          <w:b/>
+          <w:bCs/>
+          <w:color w:val="0D0D0D"/>
+          <w:sz w:val="21"/>
+          <w:szCs w:val="21"/>
+          <w:bdr w:val="single" w:sz="2" w:space="0" w:color="E3E3E3" w:frame="1"/>
+        </w:rPr>
+        <w:t>1</w:t>
+      </w:r>
+      <w:r>
+        <w:rPr>
+          <w:rFonts w:ascii="Segoe UI" w:hAnsi="Segoe UI" w:cs="Segoe UI"/>
+          <w:color w:val="0D0D0D"/>
+        </w:rPr>
+        <w:t>: This is the exit status that the command passes to the parent process. It indicates an error or an abnormal termination.</w:t>
+      </w:r>
+    </w:p>
+    <w:p/>
+    <w:p>
+      <w:pPr>
+        <w:pBdr>
+          <w:top w:val="double" w:sz="6" w:space="1" w:color="auto"/>
+          <w:bottom w:val="double" w:sz="6" w:space="1" w:color="auto"/>
+        </w:pBdr>
+      </w:pPr>
+    </w:p>
+    <w:p/>
+    <w:p>
+      <w:r>
+        <w:t xml:space="preserve"> </w:t>
+      </w:r>
+      <w:r>
+        <w:rPr>
+          <w:b/>
+          <w:bCs/>
+        </w:rPr>
+        <w:t xml:space="preserve">Checking if a Server Is Running </w:t>
+      </w:r>
+    </w:p>
+    <w:p>
+      <w:r>
+        <w:t xml:space="preserve">Imagine you’re managing a group of servers, and you need to check if one of them is running. Doing this manually for 10 or 20 servers would take forever! Instead, you can write a Bash script that checks the server’s status for you. </w:t>
+      </w:r>
+    </w:p>
+    <w:p>
+      <w:r>
+        <w:t xml:space="preserve">Here’s a script for that: </w:t>
+      </w:r>
+    </w:p>
+    <w:p>
+      <w:proofErr w:type="gramStart"/>
+      <w:r>
+        <w:t>#!/</w:t>
+      </w:r>
+      <w:proofErr w:type="gramEnd"/>
+      <w:r>
+        <w:t xml:space="preserve">bin/bash </w:t>
+      </w:r>
+    </w:p>
+    <w:p>
+      <w:r>
+        <w:t xml:space="preserve"># Define the server's IP or hostname </w:t>
+      </w:r>
+    </w:p>
+    <w:p>
+      <w:r>
+        <w:t xml:space="preserve">SERVER="192.168.1.100" </w:t>
+      </w:r>
+    </w:p>
+    <w:p>
+      <w:r>
+        <w:t xml:space="preserve"># Ping the server to check if it’s up </w:t>
+      </w:r>
+    </w:p>
+    <w:p>
+      <w:r>
+        <w:t>if ping -c 1 $SERVER &amp;&gt; /dev/null; then</w:t>
+      </w:r>
+    </w:p>
+    <w:p>
+      <w:pPr>
+        <w:ind w:firstLine="720"/>
+      </w:pPr>
+      <w:r>
+        <w:t xml:space="preserve">echo "Server $SERVER is running!" </w:t>
+      </w:r>
+    </w:p>
+    <w:p>
+      <w:r>
+        <w:t xml:space="preserve">else </w:t>
+      </w:r>
+    </w:p>
+    <w:p>
+      <w:pPr>
+        <w:ind w:firstLine="720"/>
+      </w:pPr>
+      <w:r>
+        <w:t xml:space="preserve">echo "Server $SERVER is not reachable." </w:t>
+      </w:r>
+    </w:p>
+    <w:p>
+      <w:r>
+        <w:t xml:space="preserve">fi </w:t>
+      </w:r>
+    </w:p>
+    <w:p>
+      <w:r>
+        <w:rPr>
+          <w:b/>
+          <w:bCs/>
+        </w:rPr>
+        <w:t xml:space="preserve">Explanation: </w:t>
+      </w:r>
+    </w:p>
+    <w:p>
+      <w:r>
+        <w:lastRenderedPageBreak/>
+        <w:t xml:space="preserve">● The SERVER variable holds the server’s IP address. </w:t>
+      </w:r>
+    </w:p>
+    <w:p>
+      <w:r>
+        <w:t xml:space="preserve">● The ping command sends a small message to the server to see if it responds. </w:t>
+      </w:r>
+    </w:p>
+    <w:p>
+      <w:r>
+        <w:t xml:space="preserve">● The if statement checks if the ping command works. If it does, the script says the server is running. If not, it says the server isn’t reachable. </w:t>
+      </w:r>
+    </w:p>
+    <w:p>
+      <w:r>
+        <w:t xml:space="preserve">● You can run this script on your terminal to quickly check your server’s status. </w:t>
       </w:r>
     </w:p>
     <w:p>
@@ -409,8 +1970,312 @@
       </w:pPr>
     </w:lvl>
   </w:abstractNum>
+  <w:abstractNum w:abstractNumId="1" w15:restartNumberingAfterBreak="0">
+    <w:nsid w:val="421C7C27"/>
+    <w:multiLevelType w:val="multilevel"/>
+    <w:tmpl w:val="875AF14A"/>
+    <w:lvl w:ilvl="0">
+      <w:start w:val="1"/>
+      <w:numFmt w:val="bullet"/>
+      <w:lvlText w:val=""/>
+      <w:lvlJc w:val="left"/>
+      <w:pPr>
+        <w:tabs>
+          <w:tab w:val="num" w:pos="720"/>
+        </w:tabs>
+        <w:ind w:left="720" w:hanging="360"/>
+      </w:pPr>
+      <w:rPr>
+        <w:rFonts w:ascii="Symbol" w:hAnsi="Symbol" w:hint="default"/>
+        <w:sz w:val="20"/>
+      </w:rPr>
+    </w:lvl>
+    <w:lvl w:ilvl="1" w:tentative="1">
+      <w:start w:val="1"/>
+      <w:numFmt w:val="bullet"/>
+      <w:lvlText w:val=""/>
+      <w:lvlJc w:val="left"/>
+      <w:pPr>
+        <w:tabs>
+          <w:tab w:val="num" w:pos="1440"/>
+        </w:tabs>
+        <w:ind w:left="1440" w:hanging="360"/>
+      </w:pPr>
+      <w:rPr>
+        <w:rFonts w:ascii="Symbol" w:hAnsi="Symbol" w:hint="default"/>
+        <w:sz w:val="20"/>
+      </w:rPr>
+    </w:lvl>
+    <w:lvl w:ilvl="2" w:tentative="1">
+      <w:start w:val="1"/>
+      <w:numFmt w:val="bullet"/>
+      <w:lvlText w:val=""/>
+      <w:lvlJc w:val="left"/>
+      <w:pPr>
+        <w:tabs>
+          <w:tab w:val="num" w:pos="2160"/>
+        </w:tabs>
+        <w:ind w:left="2160" w:hanging="360"/>
+      </w:pPr>
+      <w:rPr>
+        <w:rFonts w:ascii="Symbol" w:hAnsi="Symbol" w:hint="default"/>
+        <w:sz w:val="20"/>
+      </w:rPr>
+    </w:lvl>
+    <w:lvl w:ilvl="3" w:tentative="1">
+      <w:start w:val="1"/>
+      <w:numFmt w:val="bullet"/>
+      <w:lvlText w:val=""/>
+      <w:lvlJc w:val="left"/>
+      <w:pPr>
+        <w:tabs>
+          <w:tab w:val="num" w:pos="2880"/>
+        </w:tabs>
+        <w:ind w:left="2880" w:hanging="360"/>
+      </w:pPr>
+      <w:rPr>
+        <w:rFonts w:ascii="Symbol" w:hAnsi="Symbol" w:hint="default"/>
+        <w:sz w:val="20"/>
+      </w:rPr>
+    </w:lvl>
+    <w:lvl w:ilvl="4" w:tentative="1">
+      <w:start w:val="1"/>
+      <w:numFmt w:val="bullet"/>
+      <w:lvlText w:val=""/>
+      <w:lvlJc w:val="left"/>
+      <w:pPr>
+        <w:tabs>
+          <w:tab w:val="num" w:pos="3600"/>
+        </w:tabs>
+        <w:ind w:left="3600" w:hanging="360"/>
+      </w:pPr>
+      <w:rPr>
+        <w:rFonts w:ascii="Symbol" w:hAnsi="Symbol" w:hint="default"/>
+        <w:sz w:val="20"/>
+      </w:rPr>
+    </w:lvl>
+    <w:lvl w:ilvl="5" w:tentative="1">
+      <w:start w:val="1"/>
+      <w:numFmt w:val="bullet"/>
+      <w:lvlText w:val=""/>
+      <w:lvlJc w:val="left"/>
+      <w:pPr>
+        <w:tabs>
+          <w:tab w:val="num" w:pos="4320"/>
+        </w:tabs>
+        <w:ind w:left="4320" w:hanging="360"/>
+      </w:pPr>
+      <w:rPr>
+        <w:rFonts w:ascii="Symbol" w:hAnsi="Symbol" w:hint="default"/>
+        <w:sz w:val="20"/>
+      </w:rPr>
+    </w:lvl>
+    <w:lvl w:ilvl="6" w:tentative="1">
+      <w:start w:val="1"/>
+      <w:numFmt w:val="bullet"/>
+      <w:lvlText w:val=""/>
+      <w:lvlJc w:val="left"/>
+      <w:pPr>
+        <w:tabs>
+          <w:tab w:val="num" w:pos="5040"/>
+        </w:tabs>
+        <w:ind w:left="5040" w:hanging="360"/>
+      </w:pPr>
+      <w:rPr>
+        <w:rFonts w:ascii="Symbol" w:hAnsi="Symbol" w:hint="default"/>
+        <w:sz w:val="20"/>
+      </w:rPr>
+    </w:lvl>
+    <w:lvl w:ilvl="7" w:tentative="1">
+      <w:start w:val="1"/>
+      <w:numFmt w:val="bullet"/>
+      <w:lvlText w:val=""/>
+      <w:lvlJc w:val="left"/>
+      <w:pPr>
+        <w:tabs>
+          <w:tab w:val="num" w:pos="5760"/>
+        </w:tabs>
+        <w:ind w:left="5760" w:hanging="360"/>
+      </w:pPr>
+      <w:rPr>
+        <w:rFonts w:ascii="Symbol" w:hAnsi="Symbol" w:hint="default"/>
+        <w:sz w:val="20"/>
+      </w:rPr>
+    </w:lvl>
+    <w:lvl w:ilvl="8" w:tentative="1">
+      <w:start w:val="1"/>
+      <w:numFmt w:val="bullet"/>
+      <w:lvlText w:val=""/>
+      <w:lvlJc w:val="left"/>
+      <w:pPr>
+        <w:tabs>
+          <w:tab w:val="num" w:pos="6480"/>
+        </w:tabs>
+        <w:ind w:left="6480" w:hanging="360"/>
+      </w:pPr>
+      <w:rPr>
+        <w:rFonts w:ascii="Symbol" w:hAnsi="Symbol" w:hint="default"/>
+        <w:sz w:val="20"/>
+      </w:rPr>
+    </w:lvl>
+  </w:abstractNum>
+  <w:abstractNum w:abstractNumId="2" w15:restartNumberingAfterBreak="0">
+    <w:nsid w:val="48594E3E"/>
+    <w:multiLevelType w:val="multilevel"/>
+    <w:tmpl w:val="BDE0BB84"/>
+    <w:lvl w:ilvl="0">
+      <w:start w:val="1"/>
+      <w:numFmt w:val="bullet"/>
+      <w:lvlText w:val=""/>
+      <w:lvlJc w:val="left"/>
+      <w:pPr>
+        <w:tabs>
+          <w:tab w:val="num" w:pos="720"/>
+        </w:tabs>
+        <w:ind w:left="720" w:hanging="360"/>
+      </w:pPr>
+      <w:rPr>
+        <w:rFonts w:ascii="Symbol" w:hAnsi="Symbol" w:hint="default"/>
+        <w:sz w:val="20"/>
+      </w:rPr>
+    </w:lvl>
+    <w:lvl w:ilvl="1">
+      <w:start w:val="1"/>
+      <w:numFmt w:val="bullet"/>
+      <w:lvlText w:val=""/>
+      <w:lvlJc w:val="left"/>
+      <w:pPr>
+        <w:tabs>
+          <w:tab w:val="num" w:pos="1440"/>
+        </w:tabs>
+        <w:ind w:left="1440" w:hanging="360"/>
+      </w:pPr>
+      <w:rPr>
+        <w:rFonts w:ascii="Symbol" w:hAnsi="Symbol" w:hint="default"/>
+        <w:sz w:val="20"/>
+      </w:rPr>
+    </w:lvl>
+    <w:lvl w:ilvl="2" w:tentative="1">
+      <w:start w:val="1"/>
+      <w:numFmt w:val="bullet"/>
+      <w:lvlText w:val=""/>
+      <w:lvlJc w:val="left"/>
+      <w:pPr>
+        <w:tabs>
+          <w:tab w:val="num" w:pos="2160"/>
+        </w:tabs>
+        <w:ind w:left="2160" w:hanging="360"/>
+      </w:pPr>
+      <w:rPr>
+        <w:rFonts w:ascii="Symbol" w:hAnsi="Symbol" w:hint="default"/>
+        <w:sz w:val="20"/>
+      </w:rPr>
+    </w:lvl>
+    <w:lvl w:ilvl="3" w:tentative="1">
+      <w:start w:val="1"/>
+      <w:numFmt w:val="bullet"/>
+      <w:lvlText w:val=""/>
+      <w:lvlJc w:val="left"/>
+      <w:pPr>
+        <w:tabs>
+          <w:tab w:val="num" w:pos="2880"/>
+        </w:tabs>
+        <w:ind w:left="2880" w:hanging="360"/>
+      </w:pPr>
+      <w:rPr>
+        <w:rFonts w:ascii="Symbol" w:hAnsi="Symbol" w:hint="default"/>
+        <w:sz w:val="20"/>
+      </w:rPr>
+    </w:lvl>
+    <w:lvl w:ilvl="4" w:tentative="1">
+      <w:start w:val="1"/>
+      <w:numFmt w:val="bullet"/>
+      <w:lvlText w:val=""/>
+      <w:lvlJc w:val="left"/>
+      <w:pPr>
+        <w:tabs>
+          <w:tab w:val="num" w:pos="3600"/>
+        </w:tabs>
+        <w:ind w:left="3600" w:hanging="360"/>
+      </w:pPr>
+      <w:rPr>
+        <w:rFonts w:ascii="Symbol" w:hAnsi="Symbol" w:hint="default"/>
+        <w:sz w:val="20"/>
+      </w:rPr>
+    </w:lvl>
+    <w:lvl w:ilvl="5" w:tentative="1">
+      <w:start w:val="1"/>
+      <w:numFmt w:val="bullet"/>
+      <w:lvlText w:val=""/>
+      <w:lvlJc w:val="left"/>
+      <w:pPr>
+        <w:tabs>
+          <w:tab w:val="num" w:pos="4320"/>
+        </w:tabs>
+        <w:ind w:left="4320" w:hanging="360"/>
+      </w:pPr>
+      <w:rPr>
+        <w:rFonts w:ascii="Symbol" w:hAnsi="Symbol" w:hint="default"/>
+        <w:sz w:val="20"/>
+      </w:rPr>
+    </w:lvl>
+    <w:lvl w:ilvl="6" w:tentative="1">
+      <w:start w:val="1"/>
+      <w:numFmt w:val="bullet"/>
+      <w:lvlText w:val=""/>
+      <w:lvlJc w:val="left"/>
+      <w:pPr>
+        <w:tabs>
+          <w:tab w:val="num" w:pos="5040"/>
+        </w:tabs>
+        <w:ind w:left="5040" w:hanging="360"/>
+      </w:pPr>
+      <w:rPr>
+        <w:rFonts w:ascii="Symbol" w:hAnsi="Symbol" w:hint="default"/>
+        <w:sz w:val="20"/>
+      </w:rPr>
+    </w:lvl>
+    <w:lvl w:ilvl="7" w:tentative="1">
+      <w:start w:val="1"/>
+      <w:numFmt w:val="bullet"/>
+      <w:lvlText w:val=""/>
+      <w:lvlJc w:val="left"/>
+      <w:pPr>
+        <w:tabs>
+          <w:tab w:val="num" w:pos="5760"/>
+        </w:tabs>
+        <w:ind w:left="5760" w:hanging="360"/>
+      </w:pPr>
+      <w:rPr>
+        <w:rFonts w:ascii="Symbol" w:hAnsi="Symbol" w:hint="default"/>
+        <w:sz w:val="20"/>
+      </w:rPr>
+    </w:lvl>
+    <w:lvl w:ilvl="8" w:tentative="1">
+      <w:start w:val="1"/>
+      <w:numFmt w:val="bullet"/>
+      <w:lvlText w:val=""/>
+      <w:lvlJc w:val="left"/>
+      <w:pPr>
+        <w:tabs>
+          <w:tab w:val="num" w:pos="6480"/>
+        </w:tabs>
+        <w:ind w:left="6480" w:hanging="360"/>
+      </w:pPr>
+      <w:rPr>
+        <w:rFonts w:ascii="Symbol" w:hAnsi="Symbol" w:hint="default"/>
+        <w:sz w:val="20"/>
+      </w:rPr>
+    </w:lvl>
+  </w:abstractNum>
   <w:num w:numId="1" w16cid:durableId="1192839938">
     <w:abstractNumId w:val="0"/>
+  </w:num>
+  <w:num w:numId="2" w16cid:durableId="505944058">
+    <w:abstractNumId w:val="2"/>
+  </w:num>
+  <w:num w:numId="3" w16cid:durableId="426270338">
+    <w:abstractNumId w:val="1"/>
   </w:num>
 </w:numbering>
 </file>
@@ -1329,6 +3194,32 @@
       <w:spacing w:val="5"/>
     </w:rPr>
   </w:style>
+  <w:style w:type="character" w:styleId="HTMLCode">
+    <w:name w:val="HTML Code"/>
+    <w:uiPriority w:val="99"/>
+    <w:unhideWhenUsed/>
+    <w:rsid w:val="007A6CAE"/>
+    <w:rPr>
+      <w:rFonts w:ascii="Courier New" w:eastAsia="Times New Roman" w:hAnsi="Courier New" w:cs="Courier New"/>
+      <w:sz w:val="20"/>
+      <w:szCs w:val="20"/>
+    </w:rPr>
+  </w:style>
+  <w:style w:type="paragraph" w:styleId="NormalWeb">
+    <w:name w:val="Normal (Web)"/>
+    <w:basedOn w:val="Normal"/>
+    <w:uiPriority w:val="99"/>
+    <w:unhideWhenUsed/>
+    <w:rsid w:val="007A6CAE"/>
+    <w:pPr>
+      <w:spacing w:before="100" w:beforeAutospacing="1" w:after="100" w:afterAutospacing="1" w:line="240" w:lineRule="auto"/>
+    </w:pPr>
+    <w:rPr>
+      <w:rFonts w:ascii="Times New Roman" w:eastAsia="Times New Roman" w:hAnsi="Times New Roman" w:cs="Times New Roman"/>
+      <w:sz w:val="24"/>
+      <w:szCs w:val="24"/>
+    </w:rPr>
+  </w:style>
 </w:styles>
 </file>
 

</xml_diff>